<commit_message>
[modify] changed function doc
</commit_message>
<xml_diff>
--- a/automata/自动机实验二.docx
+++ b/automata/自动机实验二.docx
@@ -7388,32 +7388,7 @@
           <w:sz w:val="20"/>
           <w:szCs w:val="20"/>
         </w:rPr>
-        <w:t># there may still some features here</w:t>
-      </w:r>
-    </w:p>
-    <w:p>
-      <w:pPr>
-        <w:widowControl/>
-        <w:shd w:val="clear" w:color="auto" w:fill="FFFFFF"/>
-        <w:spacing w:line="285" w:lineRule="atLeast"/>
-        <w:jc w:val="left"/>
-        <w:rPr>
-          <w:rFonts w:ascii="JetBrains Mono" w:eastAsia="宋体" w:hAnsi="JetBrains Mono" w:cs="JetBrains Mono"/>
-          <w:color w:val="90A4AE"/>
-          <w:kern w:val="0"/>
-          <w:sz w:val="20"/>
-          <w:szCs w:val="20"/>
-        </w:rPr>
-      </w:pPr>
-      <w:r>
-        <w:rPr>
-          <w:rFonts w:ascii="JetBrains Mono" w:eastAsia="宋体" w:hAnsi="JetBrains Mono" w:cs="JetBrains Mono"/>
-          <w:color w:val="90A4AE"/>
-          <w:kern w:val="0"/>
-          <w:sz w:val="20"/>
-          <w:szCs w:val="20"/>
-        </w:rPr>
-        <w:t xml:space="preserve">    </w:t>
+        <w:t xml:space="preserve"># </w:t>
       </w:r>
       <w:r>
         <w:rPr>
@@ -7425,32 +7400,7 @@
           <w:sz w:val="20"/>
           <w:szCs w:val="20"/>
         </w:rPr>
-        <w:t># just some features</w:t>
-      </w:r>
-    </w:p>
-    <w:p>
-      <w:pPr>
-        <w:widowControl/>
-        <w:shd w:val="clear" w:color="auto" w:fill="FFFFFF"/>
-        <w:spacing w:line="285" w:lineRule="atLeast"/>
-        <w:jc w:val="left"/>
-        <w:rPr>
-          <w:rFonts w:ascii="JetBrains Mono" w:eastAsia="宋体" w:hAnsi="JetBrains Mono" w:cs="JetBrains Mono"/>
-          <w:color w:val="90A4AE"/>
-          <w:kern w:val="0"/>
-          <w:sz w:val="20"/>
-          <w:szCs w:val="20"/>
-        </w:rPr>
-      </w:pPr>
-      <w:r>
-        <w:rPr>
-          <w:rFonts w:ascii="JetBrains Mono" w:eastAsia="宋体" w:hAnsi="JetBrains Mono" w:cs="JetBrains Mono"/>
-          <w:color w:val="90A4AE"/>
-          <w:kern w:val="0"/>
-          <w:sz w:val="20"/>
-          <w:szCs w:val="20"/>
-        </w:rPr>
-        <w:t xml:space="preserve">    </w:t>
+        <w:t>消除</w:t>
       </w:r>
       <w:r>
         <w:rPr>
@@ -7462,156 +7412,141 @@
           <w:sz w:val="20"/>
           <w:szCs w:val="20"/>
         </w:rPr>
-        <w:t># doesn't matter ~~</w:t>
-      </w:r>
-    </w:p>
-    <w:p>
-      <w:pPr>
-        <w:widowControl/>
-        <w:shd w:val="clear" w:color="auto" w:fill="FFFFFF"/>
-        <w:spacing w:line="285" w:lineRule="atLeast"/>
-        <w:jc w:val="left"/>
-        <w:rPr>
-          <w:rFonts w:ascii="JetBrains Mono" w:eastAsia="宋体" w:hAnsi="JetBrains Mono" w:cs="JetBrains Mono"/>
-          <w:color w:val="90A4AE"/>
-          <w:kern w:val="0"/>
-          <w:sz w:val="20"/>
-          <w:szCs w:val="20"/>
-        </w:rPr>
-      </w:pPr>
-      <w:r>
-        <w:rPr>
-          <w:rFonts w:ascii="JetBrains Mono" w:eastAsia="宋体" w:hAnsi="JetBrains Mono" w:cs="JetBrains Mono"/>
-          <w:color w:val="90A4AE"/>
-          <w:kern w:val="0"/>
-          <w:sz w:val="20"/>
-          <w:szCs w:val="20"/>
-        </w:rPr>
-        <w:t xml:space="preserve">    </w:t>
-      </w:r>
-      <w:r>
-        <w:rPr>
-          <w:rFonts w:ascii="JetBrains Mono" w:eastAsia="宋体" w:hAnsi="JetBrains Mono" w:cs="JetBrains Mono"/>
-          <w:color w:val="7C4DFF"/>
-          <w:kern w:val="0"/>
-          <w:sz w:val="20"/>
-          <w:szCs w:val="20"/>
-        </w:rPr>
-        <w:t>def</w:t>
-      </w:r>
-      <w:r>
-        <w:rPr>
-          <w:rFonts w:ascii="JetBrains Mono" w:eastAsia="宋体" w:hAnsi="JetBrains Mono" w:cs="JetBrains Mono"/>
-          <w:color w:val="90A4AE"/>
-          <w:kern w:val="0"/>
-          <w:sz w:val="20"/>
-          <w:szCs w:val="20"/>
-        </w:rPr>
-        <w:t xml:space="preserve"> </w:t>
-      </w:r>
-      <w:r>
-        <w:rPr>
-          <w:rFonts w:ascii="JetBrains Mono" w:eastAsia="宋体" w:hAnsi="JetBrains Mono" w:cs="JetBrains Mono"/>
-          <w:color w:val="6182B8"/>
-          <w:kern w:val="0"/>
-          <w:sz w:val="20"/>
-          <w:szCs w:val="20"/>
-        </w:rPr>
-        <w:t>delete_epsilon</w:t>
-      </w:r>
-      <w:r>
-        <w:rPr>
-          <w:rFonts w:ascii="JetBrains Mono" w:eastAsia="宋体" w:hAnsi="JetBrains Mono" w:cs="JetBrains Mono"/>
-          <w:color w:val="39ADB5"/>
-          <w:kern w:val="0"/>
-          <w:sz w:val="20"/>
-          <w:szCs w:val="20"/>
-        </w:rPr>
-        <w:t>(</w:t>
-      </w:r>
-      <w:r>
-        <w:rPr>
-          <w:rFonts w:ascii="JetBrains Mono" w:eastAsia="宋体" w:hAnsi="JetBrains Mono" w:cs="JetBrains Mono"/>
-          <w:color w:val="E53935"/>
-          <w:kern w:val="0"/>
-          <w:sz w:val="20"/>
-          <w:szCs w:val="20"/>
-        </w:rPr>
-        <w:t>self</w:t>
-      </w:r>
-      <w:r>
-        <w:rPr>
-          <w:rFonts w:ascii="JetBrains Mono" w:eastAsia="宋体" w:hAnsi="JetBrains Mono" w:cs="JetBrains Mono"/>
-          <w:color w:val="39ADB5"/>
-          <w:kern w:val="0"/>
-          <w:sz w:val="20"/>
-          <w:szCs w:val="20"/>
-        </w:rPr>
-        <w:t>):</w:t>
-      </w:r>
-    </w:p>
-    <w:p>
-      <w:pPr>
-        <w:widowControl/>
-        <w:shd w:val="clear" w:color="auto" w:fill="FFFFFF"/>
-        <w:spacing w:line="285" w:lineRule="atLeast"/>
-        <w:jc w:val="left"/>
-        <w:rPr>
-          <w:rFonts w:ascii="JetBrains Mono" w:eastAsia="宋体" w:hAnsi="JetBrains Mono" w:cs="JetBrains Mono"/>
-          <w:color w:val="90A4AE"/>
-          <w:kern w:val="0"/>
-          <w:sz w:val="20"/>
-          <w:szCs w:val="20"/>
-        </w:rPr>
-      </w:pPr>
-      <w:r>
-        <w:rPr>
-          <w:rFonts w:ascii="JetBrains Mono" w:eastAsia="宋体" w:hAnsi="JetBrains Mono" w:cs="JetBrains Mono"/>
-          <w:color w:val="90A4AE"/>
-          <w:kern w:val="0"/>
-          <w:sz w:val="20"/>
-          <w:szCs w:val="20"/>
-        </w:rPr>
-        <w:t xml:space="preserve">        </w:t>
+        <w:t>epsilon</w:t>
       </w:r>
       <w:r>
         <w:rPr>
           <w:rFonts w:ascii="JetBrains Mono" w:eastAsia="宋体" w:hAnsi="JetBrains Mono" w:cs="JetBrains Mono"/>
           <w:i/>
           <w:iCs/>
-          <w:color w:val="39ADB5"/>
-          <w:kern w:val="0"/>
-          <w:sz w:val="20"/>
-          <w:szCs w:val="20"/>
-        </w:rPr>
-        <w:t>"""</w:t>
-      </w:r>
-    </w:p>
-    <w:p>
-      <w:pPr>
-        <w:widowControl/>
-        <w:shd w:val="clear" w:color="auto" w:fill="FFFFFF"/>
-        <w:spacing w:line="285" w:lineRule="atLeast"/>
-        <w:jc w:val="left"/>
-        <w:rPr>
-          <w:rFonts w:ascii="JetBrains Mono" w:eastAsia="宋体" w:hAnsi="JetBrains Mono" w:cs="JetBrains Mono"/>
-          <w:color w:val="90A4AE"/>
-          <w:kern w:val="0"/>
-          <w:sz w:val="20"/>
-          <w:szCs w:val="20"/>
-        </w:rPr>
-      </w:pPr>
+          <w:color w:val="90A4AE"/>
+          <w:kern w:val="0"/>
+          <w:sz w:val="20"/>
+          <w:szCs w:val="20"/>
+        </w:rPr>
+        <w:t>生成式</w:t>
+      </w:r>
+    </w:p>
+    <w:p>
+      <w:pPr>
+        <w:widowControl/>
+        <w:shd w:val="clear" w:color="auto" w:fill="FFFFFF"/>
+        <w:spacing w:line="285" w:lineRule="atLeast"/>
+        <w:jc w:val="left"/>
+        <w:rPr>
+          <w:rFonts w:ascii="JetBrains Mono" w:eastAsia="宋体" w:hAnsi="JetBrains Mono" w:cs="JetBrains Mono"/>
+          <w:color w:val="90A4AE"/>
+          <w:kern w:val="0"/>
+          <w:sz w:val="20"/>
+          <w:szCs w:val="20"/>
+        </w:rPr>
+      </w:pPr>
+      <w:r>
+        <w:rPr>
+          <w:rFonts w:ascii="JetBrains Mono" w:eastAsia="宋体" w:hAnsi="JetBrains Mono" w:cs="JetBrains Mono"/>
+          <w:color w:val="90A4AE"/>
+          <w:kern w:val="0"/>
+          <w:sz w:val="20"/>
+          <w:szCs w:val="20"/>
+        </w:rPr>
+        <w:t xml:space="preserve">    </w:t>
+      </w:r>
+      <w:r>
+        <w:rPr>
+          <w:rFonts w:ascii="JetBrains Mono" w:eastAsia="宋体" w:hAnsi="JetBrains Mono" w:cs="JetBrains Mono"/>
+          <w:color w:val="7C4DFF"/>
+          <w:kern w:val="0"/>
+          <w:sz w:val="20"/>
+          <w:szCs w:val="20"/>
+        </w:rPr>
+        <w:t>def</w:t>
+      </w:r>
+      <w:r>
+        <w:rPr>
+          <w:rFonts w:ascii="JetBrains Mono" w:eastAsia="宋体" w:hAnsi="JetBrains Mono" w:cs="JetBrains Mono"/>
+          <w:color w:val="90A4AE"/>
+          <w:kern w:val="0"/>
+          <w:sz w:val="20"/>
+          <w:szCs w:val="20"/>
+        </w:rPr>
+        <w:t xml:space="preserve"> </w:t>
+      </w:r>
+      <w:r>
+        <w:rPr>
+          <w:rFonts w:ascii="JetBrains Mono" w:eastAsia="宋体" w:hAnsi="JetBrains Mono" w:cs="JetBrains Mono"/>
+          <w:color w:val="6182B8"/>
+          <w:kern w:val="0"/>
+          <w:sz w:val="20"/>
+          <w:szCs w:val="20"/>
+        </w:rPr>
+        <w:t>delete_epsilon</w:t>
+      </w:r>
+      <w:r>
+        <w:rPr>
+          <w:rFonts w:ascii="JetBrains Mono" w:eastAsia="宋体" w:hAnsi="JetBrains Mono" w:cs="JetBrains Mono"/>
+          <w:color w:val="39ADB5"/>
+          <w:kern w:val="0"/>
+          <w:sz w:val="20"/>
+          <w:szCs w:val="20"/>
+        </w:rPr>
+        <w:t>(</w:t>
+      </w:r>
+      <w:r>
+        <w:rPr>
+          <w:rFonts w:ascii="JetBrains Mono" w:eastAsia="宋体" w:hAnsi="JetBrains Mono" w:cs="JetBrains Mono"/>
+          <w:color w:val="E53935"/>
+          <w:kern w:val="0"/>
+          <w:sz w:val="20"/>
+          <w:szCs w:val="20"/>
+        </w:rPr>
+        <w:t>self</w:t>
+      </w:r>
+      <w:r>
+        <w:rPr>
+          <w:rFonts w:ascii="JetBrains Mono" w:eastAsia="宋体" w:hAnsi="JetBrains Mono" w:cs="JetBrains Mono"/>
+          <w:color w:val="39ADB5"/>
+          <w:kern w:val="0"/>
+          <w:sz w:val="20"/>
+          <w:szCs w:val="20"/>
+        </w:rPr>
+        <w:t>):</w:t>
+      </w:r>
+    </w:p>
+    <w:p>
+      <w:pPr>
+        <w:widowControl/>
+        <w:shd w:val="clear" w:color="auto" w:fill="FFFFFF"/>
+        <w:spacing w:line="285" w:lineRule="atLeast"/>
+        <w:jc w:val="left"/>
+        <w:rPr>
+          <w:rFonts w:ascii="JetBrains Mono" w:eastAsia="宋体" w:hAnsi="JetBrains Mono" w:cs="JetBrains Mono"/>
+          <w:color w:val="90A4AE"/>
+          <w:kern w:val="0"/>
+          <w:sz w:val="20"/>
+          <w:szCs w:val="20"/>
+        </w:rPr>
+      </w:pPr>
+      <w:r>
+        <w:rPr>
+          <w:rFonts w:ascii="JetBrains Mono" w:eastAsia="宋体" w:hAnsi="JetBrains Mono" w:cs="JetBrains Mono"/>
+          <w:color w:val="90A4AE"/>
+          <w:kern w:val="0"/>
+          <w:sz w:val="20"/>
+          <w:szCs w:val="20"/>
+        </w:rPr>
+        <w:t xml:space="preserve">        </w:t>
+      </w:r>
       <w:r>
         <w:rPr>
           <w:rFonts w:ascii="JetBrains Mono" w:eastAsia="宋体" w:hAnsi="JetBrains Mono" w:cs="JetBrains Mono"/>
           <w:i/>
           <w:iCs/>
-          <w:color w:val="90A4AE"/>
-          <w:kern w:val="0"/>
-          <w:sz w:val="20"/>
-          <w:szCs w:val="20"/>
-        </w:rPr>
-        <w:t>        delete epsilon in CFG</w:t>
+          <w:color w:val="39ADB5"/>
+          <w:kern w:val="0"/>
+          <w:sz w:val="20"/>
+          <w:szCs w:val="20"/>
+        </w:rPr>
+        <w:t>"""</w:t>
       </w:r>
     </w:p>
     <w:p>
@@ -7638,13 +7573,40 @@
           <w:sz w:val="20"/>
           <w:szCs w:val="20"/>
         </w:rPr>
-        <w:t xml:space="preserve">        </w:t>
-      </w:r>
+        <w:t>        delete epsilon in CFG</w:t>
+      </w:r>
+    </w:p>
+    <w:p>
+      <w:pPr>
+        <w:widowControl/>
+        <w:shd w:val="clear" w:color="auto" w:fill="FFFFFF"/>
+        <w:spacing w:line="285" w:lineRule="atLeast"/>
+        <w:jc w:val="left"/>
+        <w:rPr>
+          <w:rFonts w:ascii="JetBrains Mono" w:eastAsia="宋体" w:hAnsi="JetBrains Mono" w:cs="JetBrains Mono"/>
+          <w:color w:val="90A4AE"/>
+          <w:kern w:val="0"/>
+          <w:sz w:val="20"/>
+          <w:szCs w:val="20"/>
+        </w:rPr>
+      </w:pPr>
       <w:r>
         <w:rPr>
           <w:rFonts w:ascii="JetBrains Mono" w:eastAsia="宋体" w:hAnsi="JetBrains Mono" w:cs="JetBrains Mono"/>
           <w:i/>
           <w:iCs/>
+          <w:color w:val="90A4AE"/>
+          <w:kern w:val="0"/>
+          <w:sz w:val="20"/>
+          <w:szCs w:val="20"/>
+        </w:rPr>
+        <w:t xml:space="preserve">        </w:t>
+      </w:r>
+      <w:r>
+        <w:rPr>
+          <w:rFonts w:ascii="JetBrains Mono" w:eastAsia="宋体" w:hAnsi="JetBrains Mono" w:cs="JetBrains Mono"/>
+          <w:i/>
+          <w:iCs/>
           <w:color w:val="39ADB5"/>
           <w:kern w:val="0"/>
           <w:sz w:val="20"/>
@@ -7860,7 +7822,6 @@
           <w:sz w:val="20"/>
           <w:szCs w:val="20"/>
         </w:rPr>
-        <w:lastRenderedPageBreak/>
         <w:t xml:space="preserve">        </w:t>
       </w:r>
       <w:r>
@@ -8009,6 +7970,7 @@
           <w:sz w:val="20"/>
           <w:szCs w:val="20"/>
         </w:rPr>
+        <w:lastRenderedPageBreak/>
         <w:t xml:space="preserve">            </w:t>
       </w:r>
       <w:r>
@@ -11228,7 +11190,6 @@
           <w:sz w:val="20"/>
           <w:szCs w:val="20"/>
         </w:rPr>
-        <w:lastRenderedPageBreak/>
         <w:t xml:space="preserve">            </w:t>
       </w:r>
       <w:r>
@@ -11460,6 +11421,7 @@
           <w:sz w:val="20"/>
           <w:szCs w:val="20"/>
         </w:rPr>
+        <w:lastRenderedPageBreak/>
         <w:t xml:space="preserve">    </w:t>
       </w:r>
       <w:r>
@@ -14337,7 +14299,6 @@
           <w:sz w:val="20"/>
           <w:szCs w:val="20"/>
         </w:rPr>
-        <w:lastRenderedPageBreak/>
         <w:t xml:space="preserve">            </w:t>
       </w:r>
       <w:r>
@@ -14573,6 +14534,7 @@
           <w:sz w:val="20"/>
           <w:szCs w:val="20"/>
         </w:rPr>
+        <w:lastRenderedPageBreak/>
         <w:t>                        set_t</w:t>
       </w:r>
       <w:r>
@@ -15429,32 +15391,7 @@
           <w:sz w:val="20"/>
           <w:szCs w:val="20"/>
         </w:rPr>
-        <w:t># can be improved but we have no time</w:t>
-      </w:r>
-    </w:p>
-    <w:p>
-      <w:pPr>
-        <w:widowControl/>
-        <w:shd w:val="clear" w:color="auto" w:fill="FFFFFF"/>
-        <w:spacing w:line="285" w:lineRule="atLeast"/>
-        <w:jc w:val="left"/>
-        <w:rPr>
-          <w:rFonts w:ascii="JetBrains Mono" w:eastAsia="宋体" w:hAnsi="JetBrains Mono" w:cs="JetBrains Mono"/>
-          <w:color w:val="90A4AE"/>
-          <w:kern w:val="0"/>
-          <w:sz w:val="20"/>
-          <w:szCs w:val="20"/>
-        </w:rPr>
-      </w:pPr>
-      <w:r>
-        <w:rPr>
-          <w:rFonts w:ascii="JetBrains Mono" w:eastAsia="宋体" w:hAnsi="JetBrains Mono" w:cs="JetBrains Mono"/>
-          <w:color w:val="90A4AE"/>
-          <w:kern w:val="0"/>
-          <w:sz w:val="20"/>
-          <w:szCs w:val="20"/>
-        </w:rPr>
-        <w:t xml:space="preserve">    </w:t>
+        <w:t xml:space="preserve"># </w:t>
       </w:r>
       <w:r>
         <w:rPr>
@@ -15466,7 +15403,7 @@
           <w:sz w:val="20"/>
           <w:szCs w:val="20"/>
         </w:rPr>
-        <w:t># so much ddl</w:t>
+        <w:t>消除单生成式</w:t>
       </w:r>
     </w:p>
     <w:p>
@@ -15492,156 +15429,131 @@
           <w:szCs w:val="20"/>
         </w:rPr>
         <w:t xml:space="preserve">    </w:t>
+      </w:r>
+      <w:r>
+        <w:rPr>
+          <w:rFonts w:ascii="JetBrains Mono" w:eastAsia="宋体" w:hAnsi="JetBrains Mono" w:cs="JetBrains Mono"/>
+          <w:color w:val="7C4DFF"/>
+          <w:kern w:val="0"/>
+          <w:sz w:val="20"/>
+          <w:szCs w:val="20"/>
+        </w:rPr>
+        <w:t>def</w:t>
+      </w:r>
+      <w:r>
+        <w:rPr>
+          <w:rFonts w:ascii="JetBrains Mono" w:eastAsia="宋体" w:hAnsi="JetBrains Mono" w:cs="JetBrains Mono"/>
+          <w:color w:val="90A4AE"/>
+          <w:kern w:val="0"/>
+          <w:sz w:val="20"/>
+          <w:szCs w:val="20"/>
+        </w:rPr>
+        <w:t xml:space="preserve"> </w:t>
+      </w:r>
+      <w:r>
+        <w:rPr>
+          <w:rFonts w:ascii="JetBrains Mono" w:eastAsia="宋体" w:hAnsi="JetBrains Mono" w:cs="JetBrains Mono"/>
+          <w:color w:val="6182B8"/>
+          <w:kern w:val="0"/>
+          <w:sz w:val="20"/>
+          <w:szCs w:val="20"/>
+        </w:rPr>
+        <w:t>delete_single_generator</w:t>
+      </w:r>
+      <w:r>
+        <w:rPr>
+          <w:rFonts w:ascii="JetBrains Mono" w:eastAsia="宋体" w:hAnsi="JetBrains Mono" w:cs="JetBrains Mono"/>
+          <w:color w:val="39ADB5"/>
+          <w:kern w:val="0"/>
+          <w:sz w:val="20"/>
+          <w:szCs w:val="20"/>
+        </w:rPr>
+        <w:t>(</w:t>
+      </w:r>
+      <w:r>
+        <w:rPr>
+          <w:rFonts w:ascii="JetBrains Mono" w:eastAsia="宋体" w:hAnsi="JetBrains Mono" w:cs="JetBrains Mono"/>
+          <w:color w:val="E53935"/>
+          <w:kern w:val="0"/>
+          <w:sz w:val="20"/>
+          <w:szCs w:val="20"/>
+        </w:rPr>
+        <w:t>self</w:t>
+      </w:r>
+      <w:r>
+        <w:rPr>
+          <w:rFonts w:ascii="JetBrains Mono" w:eastAsia="宋体" w:hAnsi="JetBrains Mono" w:cs="JetBrains Mono"/>
+          <w:color w:val="39ADB5"/>
+          <w:kern w:val="0"/>
+          <w:sz w:val="20"/>
+          <w:szCs w:val="20"/>
+        </w:rPr>
+        <w:t>):</w:t>
+      </w:r>
+    </w:p>
+    <w:p>
+      <w:pPr>
+        <w:widowControl/>
+        <w:shd w:val="clear" w:color="auto" w:fill="FFFFFF"/>
+        <w:spacing w:line="285" w:lineRule="atLeast"/>
+        <w:jc w:val="left"/>
+        <w:rPr>
+          <w:rFonts w:ascii="JetBrains Mono" w:eastAsia="宋体" w:hAnsi="JetBrains Mono" w:cs="JetBrains Mono"/>
+          <w:color w:val="90A4AE"/>
+          <w:kern w:val="0"/>
+          <w:sz w:val="20"/>
+          <w:szCs w:val="20"/>
+        </w:rPr>
+      </w:pPr>
+      <w:r>
+        <w:rPr>
+          <w:rFonts w:ascii="JetBrains Mono" w:eastAsia="宋体" w:hAnsi="JetBrains Mono" w:cs="JetBrains Mono"/>
+          <w:color w:val="90A4AE"/>
+          <w:kern w:val="0"/>
+          <w:sz w:val="20"/>
+          <w:szCs w:val="20"/>
+        </w:rPr>
+        <w:t xml:space="preserve">        </w:t>
       </w:r>
       <w:r>
         <w:rPr>
           <w:rFonts w:ascii="JetBrains Mono" w:eastAsia="宋体" w:hAnsi="JetBrains Mono" w:cs="JetBrains Mono"/>
           <w:i/>
           <w:iCs/>
-          <w:color w:val="90A4AE"/>
-          <w:kern w:val="0"/>
-          <w:sz w:val="20"/>
-          <w:szCs w:val="20"/>
-        </w:rPr>
-        <w:t># dying....</w:t>
-      </w:r>
-    </w:p>
-    <w:p>
-      <w:pPr>
-        <w:widowControl/>
-        <w:shd w:val="clear" w:color="auto" w:fill="FFFFFF"/>
-        <w:spacing w:line="285" w:lineRule="atLeast"/>
-        <w:jc w:val="left"/>
-        <w:rPr>
-          <w:rFonts w:ascii="JetBrains Mono" w:eastAsia="宋体" w:hAnsi="JetBrains Mono" w:cs="JetBrains Mono"/>
-          <w:color w:val="90A4AE"/>
-          <w:kern w:val="0"/>
-          <w:sz w:val="20"/>
-          <w:szCs w:val="20"/>
-        </w:rPr>
-      </w:pPr>
-      <w:r>
-        <w:rPr>
-          <w:rFonts w:ascii="JetBrains Mono" w:eastAsia="宋体" w:hAnsi="JetBrains Mono" w:cs="JetBrains Mono"/>
-          <w:color w:val="90A4AE"/>
-          <w:kern w:val="0"/>
-          <w:sz w:val="20"/>
-          <w:szCs w:val="20"/>
-        </w:rPr>
-        <w:t xml:space="preserve">    </w:t>
-      </w:r>
-      <w:r>
-        <w:rPr>
-          <w:rFonts w:ascii="JetBrains Mono" w:eastAsia="宋体" w:hAnsi="JetBrains Mono" w:cs="JetBrains Mono"/>
-          <w:color w:val="7C4DFF"/>
-          <w:kern w:val="0"/>
-          <w:sz w:val="20"/>
-          <w:szCs w:val="20"/>
-        </w:rPr>
-        <w:t>def</w:t>
-      </w:r>
-      <w:r>
-        <w:rPr>
-          <w:rFonts w:ascii="JetBrains Mono" w:eastAsia="宋体" w:hAnsi="JetBrains Mono" w:cs="JetBrains Mono"/>
-          <w:color w:val="90A4AE"/>
-          <w:kern w:val="0"/>
-          <w:sz w:val="20"/>
-          <w:szCs w:val="20"/>
-        </w:rPr>
-        <w:t xml:space="preserve"> </w:t>
-      </w:r>
-      <w:r>
-        <w:rPr>
-          <w:rFonts w:ascii="JetBrains Mono" w:eastAsia="宋体" w:hAnsi="JetBrains Mono" w:cs="JetBrains Mono"/>
-          <w:color w:val="6182B8"/>
-          <w:kern w:val="0"/>
-          <w:sz w:val="20"/>
-          <w:szCs w:val="20"/>
-        </w:rPr>
-        <w:t>delete_single_generator</w:t>
-      </w:r>
-      <w:r>
-        <w:rPr>
-          <w:rFonts w:ascii="JetBrains Mono" w:eastAsia="宋体" w:hAnsi="JetBrains Mono" w:cs="JetBrains Mono"/>
-          <w:color w:val="39ADB5"/>
-          <w:kern w:val="0"/>
-          <w:sz w:val="20"/>
-          <w:szCs w:val="20"/>
-        </w:rPr>
-        <w:t>(</w:t>
-      </w:r>
-      <w:r>
-        <w:rPr>
-          <w:rFonts w:ascii="JetBrains Mono" w:eastAsia="宋体" w:hAnsi="JetBrains Mono" w:cs="JetBrains Mono"/>
-          <w:color w:val="E53935"/>
-          <w:kern w:val="0"/>
-          <w:sz w:val="20"/>
-          <w:szCs w:val="20"/>
-        </w:rPr>
-        <w:t>self</w:t>
-      </w:r>
-      <w:r>
-        <w:rPr>
-          <w:rFonts w:ascii="JetBrains Mono" w:eastAsia="宋体" w:hAnsi="JetBrains Mono" w:cs="JetBrains Mono"/>
-          <w:color w:val="39ADB5"/>
-          <w:kern w:val="0"/>
-          <w:sz w:val="20"/>
-          <w:szCs w:val="20"/>
-        </w:rPr>
-        <w:t>):</w:t>
-      </w:r>
-    </w:p>
-    <w:p>
-      <w:pPr>
-        <w:widowControl/>
-        <w:shd w:val="clear" w:color="auto" w:fill="FFFFFF"/>
-        <w:spacing w:line="285" w:lineRule="atLeast"/>
-        <w:jc w:val="left"/>
-        <w:rPr>
-          <w:rFonts w:ascii="JetBrains Mono" w:eastAsia="宋体" w:hAnsi="JetBrains Mono" w:cs="JetBrains Mono"/>
-          <w:color w:val="90A4AE"/>
-          <w:kern w:val="0"/>
-          <w:sz w:val="20"/>
-          <w:szCs w:val="20"/>
-        </w:rPr>
-      </w:pPr>
-      <w:r>
-        <w:rPr>
-          <w:rFonts w:ascii="JetBrains Mono" w:eastAsia="宋体" w:hAnsi="JetBrains Mono" w:cs="JetBrains Mono"/>
-          <w:color w:val="90A4AE"/>
-          <w:kern w:val="0"/>
-          <w:sz w:val="20"/>
-          <w:szCs w:val="20"/>
-        </w:rPr>
-        <w:t xml:space="preserve">        </w:t>
-      </w:r>
+          <w:color w:val="39ADB5"/>
+          <w:kern w:val="0"/>
+          <w:sz w:val="20"/>
+          <w:szCs w:val="20"/>
+        </w:rPr>
+        <w:t>"""</w:t>
+      </w:r>
+    </w:p>
+    <w:p>
+      <w:pPr>
+        <w:widowControl/>
+        <w:shd w:val="clear" w:color="auto" w:fill="FFFFFF"/>
+        <w:spacing w:line="285" w:lineRule="atLeast"/>
+        <w:jc w:val="left"/>
+        <w:rPr>
+          <w:rFonts w:ascii="JetBrains Mono" w:eastAsia="宋体" w:hAnsi="JetBrains Mono" w:cs="JetBrains Mono"/>
+          <w:color w:val="90A4AE"/>
+          <w:kern w:val="0"/>
+          <w:sz w:val="20"/>
+          <w:szCs w:val="20"/>
+        </w:rPr>
+      </w:pPr>
       <w:r>
         <w:rPr>
           <w:rFonts w:ascii="JetBrains Mono" w:eastAsia="宋体" w:hAnsi="JetBrains Mono" w:cs="JetBrains Mono"/>
           <w:i/>
           <w:iCs/>
-          <w:color w:val="39ADB5"/>
-          <w:kern w:val="0"/>
-          <w:sz w:val="20"/>
-          <w:szCs w:val="20"/>
-        </w:rPr>
-        <w:t>"""</w:t>
-      </w:r>
-    </w:p>
-    <w:p>
-      <w:pPr>
-        <w:widowControl/>
-        <w:shd w:val="clear" w:color="auto" w:fill="FFFFFF"/>
-        <w:spacing w:line="285" w:lineRule="atLeast"/>
-        <w:jc w:val="left"/>
-        <w:rPr>
-          <w:rFonts w:ascii="JetBrains Mono" w:eastAsia="宋体" w:hAnsi="JetBrains Mono" w:cs="JetBrains Mono"/>
-          <w:color w:val="90A4AE"/>
-          <w:kern w:val="0"/>
-          <w:sz w:val="20"/>
-          <w:szCs w:val="20"/>
-        </w:rPr>
-      </w:pPr>
+          <w:color w:val="90A4AE"/>
+          <w:kern w:val="0"/>
+          <w:sz w:val="20"/>
+          <w:szCs w:val="20"/>
+        </w:rPr>
+        <w:t xml:space="preserve">        </w:t>
+      </w:r>
       <w:r>
         <w:rPr>
           <w:rFonts w:ascii="JetBrains Mono" w:eastAsia="宋体" w:hAnsi="JetBrains Mono" w:cs="JetBrains Mono"/>
@@ -15652,19 +15564,7 @@
           <w:sz w:val="20"/>
           <w:szCs w:val="20"/>
         </w:rPr>
-        <w:t xml:space="preserve">        delete </w:t>
-      </w:r>
-      <w:r>
-        <w:rPr>
-          <w:rFonts w:ascii="JetBrains Mono" w:eastAsia="宋体" w:hAnsi="JetBrains Mono" w:cs="JetBrains Mono"/>
-          <w:i/>
-          <w:iCs/>
-          <w:color w:val="90A4AE"/>
-          <w:kern w:val="0"/>
-          <w:sz w:val="20"/>
-          <w:szCs w:val="20"/>
-        </w:rPr>
-        <w:t>单生成式</w:t>
+        <w:t>消除单生成式</w:t>
       </w:r>
     </w:p>
     <w:p>
@@ -17432,7 +17332,6 @@
           <w:sz w:val="20"/>
           <w:szCs w:val="20"/>
         </w:rPr>
-        <w:lastRenderedPageBreak/>
         <w:t xml:space="preserve">                    </w:t>
       </w:r>
       <w:r>
@@ -18036,6 +17935,56 @@
           <w:sz w:val="20"/>
           <w:szCs w:val="20"/>
         </w:rPr>
+        <w:lastRenderedPageBreak/>
+        <w:t xml:space="preserve">    </w:t>
+      </w:r>
+      <w:r>
+        <w:rPr>
+          <w:rFonts w:ascii="JetBrains Mono" w:eastAsia="宋体" w:hAnsi="JetBrains Mono" w:cs="JetBrains Mono"/>
+          <w:i/>
+          <w:iCs/>
+          <w:color w:val="90A4AE"/>
+          <w:kern w:val="0"/>
+          <w:sz w:val="20"/>
+          <w:szCs w:val="20"/>
+        </w:rPr>
+        <w:t xml:space="preserve"># </w:t>
+      </w:r>
+      <w:r>
+        <w:rPr>
+          <w:rFonts w:ascii="JetBrains Mono" w:eastAsia="宋体" w:hAnsi="JetBrains Mono" w:cs="JetBrains Mono"/>
+          <w:i/>
+          <w:iCs/>
+          <w:color w:val="90A4AE"/>
+          <w:kern w:val="0"/>
+          <w:sz w:val="20"/>
+          <w:szCs w:val="20"/>
+        </w:rPr>
+        <w:t>消除无用符号</w:t>
+      </w:r>
+    </w:p>
+    <w:p>
+      <w:pPr>
+        <w:widowControl/>
+        <w:shd w:val="clear" w:color="auto" w:fill="FFFFFF"/>
+        <w:spacing w:line="285" w:lineRule="atLeast"/>
+        <w:jc w:val="left"/>
+        <w:rPr>
+          <w:rFonts w:ascii="JetBrains Mono" w:eastAsia="宋体" w:hAnsi="JetBrains Mono" w:cs="JetBrains Mono"/>
+          <w:color w:val="90A4AE"/>
+          <w:kern w:val="0"/>
+          <w:sz w:val="20"/>
+          <w:szCs w:val="20"/>
+        </w:rPr>
+      </w:pPr>
+      <w:r>
+        <w:rPr>
+          <w:rFonts w:ascii="JetBrains Mono" w:eastAsia="宋体" w:hAnsi="JetBrains Mono" w:cs="JetBrains Mono"/>
+          <w:color w:val="90A4AE"/>
+          <w:kern w:val="0"/>
+          <w:sz w:val="20"/>
+          <w:szCs w:val="20"/>
+        </w:rPr>
         <w:t xml:space="preserve">    </w:t>
       </w:r>
       <w:r>
@@ -20746,7 +20695,6 @@
           <w:sz w:val="20"/>
           <w:szCs w:val="20"/>
         </w:rPr>
-        <w:lastRenderedPageBreak/>
         <w:t xml:space="preserve">        set_0 </w:t>
       </w:r>
       <w:r>
@@ -21208,6 +21156,7 @@
           <w:sz w:val="20"/>
           <w:szCs w:val="20"/>
         </w:rPr>
+        <w:lastRenderedPageBreak/>
         <w:t xml:space="preserve">                </w:t>
       </w:r>
       <w:r>
@@ -22529,6 +22478,79 @@
       <w:r>
         <w:rPr>
           <w:rFonts w:ascii="JetBrains Mono" w:eastAsia="宋体" w:hAnsi="JetBrains Mono" w:cs="JetBrains Mono"/>
+          <w:i/>
+          <w:iCs/>
+          <w:color w:val="90A4AE"/>
+          <w:kern w:val="0"/>
+          <w:sz w:val="20"/>
+          <w:szCs w:val="20"/>
+        </w:rPr>
+        <w:t xml:space="preserve"># </w:t>
+      </w:r>
+      <w:r>
+        <w:rPr>
+          <w:rFonts w:ascii="JetBrains Mono" w:eastAsia="宋体" w:hAnsi="JetBrains Mono" w:cs="JetBrains Mono"/>
+          <w:i/>
+          <w:iCs/>
+          <w:color w:val="90A4AE"/>
+          <w:kern w:val="0"/>
+          <w:sz w:val="20"/>
+          <w:szCs w:val="20"/>
+        </w:rPr>
+        <w:t>转换为</w:t>
+      </w:r>
+      <w:r>
+        <w:rPr>
+          <w:rFonts w:ascii="JetBrains Mono" w:eastAsia="宋体" w:hAnsi="JetBrains Mono" w:cs="JetBrains Mono"/>
+          <w:i/>
+          <w:iCs/>
+          <w:color w:val="90A4AE"/>
+          <w:kern w:val="0"/>
+          <w:sz w:val="20"/>
+          <w:szCs w:val="20"/>
+        </w:rPr>
+        <w:t>Chomsky</w:t>
+      </w:r>
+      <w:r>
+        <w:rPr>
+          <w:rFonts w:ascii="JetBrains Mono" w:eastAsia="宋体" w:hAnsi="JetBrains Mono" w:cs="JetBrains Mono"/>
+          <w:i/>
+          <w:iCs/>
+          <w:color w:val="90A4AE"/>
+          <w:kern w:val="0"/>
+          <w:sz w:val="20"/>
+          <w:szCs w:val="20"/>
+        </w:rPr>
+        <w:t>范式</w:t>
+      </w:r>
+    </w:p>
+    <w:p>
+      <w:pPr>
+        <w:widowControl/>
+        <w:shd w:val="clear" w:color="auto" w:fill="FFFFFF"/>
+        <w:spacing w:line="285" w:lineRule="atLeast"/>
+        <w:jc w:val="left"/>
+        <w:rPr>
+          <w:rFonts w:ascii="JetBrains Mono" w:eastAsia="宋体" w:hAnsi="JetBrains Mono" w:cs="JetBrains Mono"/>
+          <w:color w:val="90A4AE"/>
+          <w:kern w:val="0"/>
+          <w:sz w:val="20"/>
+          <w:szCs w:val="20"/>
+        </w:rPr>
+      </w:pPr>
+      <w:r>
+        <w:rPr>
+          <w:rFonts w:ascii="JetBrains Mono" w:eastAsia="宋体" w:hAnsi="JetBrains Mono" w:cs="JetBrains Mono"/>
+          <w:color w:val="90A4AE"/>
+          <w:kern w:val="0"/>
+          <w:sz w:val="20"/>
+          <w:szCs w:val="20"/>
+        </w:rPr>
+        <w:t xml:space="preserve">    </w:t>
+      </w:r>
+      <w:r>
+        <w:rPr>
+          <w:rFonts w:ascii="JetBrains Mono" w:eastAsia="宋体" w:hAnsi="JetBrains Mono" w:cs="JetBrains Mono"/>
           <w:color w:val="7C4DFF"/>
           <w:kern w:val="0"/>
           <w:sz w:val="20"/>
@@ -24037,7 +24059,6 @@
           <w:sz w:val="20"/>
           <w:szCs w:val="20"/>
         </w:rPr>
-        <w:lastRenderedPageBreak/>
         <w:t xml:space="preserve">                                new_jtem </w:t>
       </w:r>
       <w:r>
@@ -24355,6 +24376,7 @@
           <w:sz w:val="20"/>
           <w:szCs w:val="20"/>
         </w:rPr>
+        <w:lastRenderedPageBreak/>
         <w:t xml:space="preserve">            </w:t>
       </w:r>
       <w:r>
@@ -27273,7 +27295,6 @@
           <w:sz w:val="20"/>
           <w:szCs w:val="20"/>
         </w:rPr>
-        <w:lastRenderedPageBreak/>
         <w:t xml:space="preserve">        </w:t>
       </w:r>
       <w:r>
@@ -27882,6 +27903,7 @@
           <w:sz w:val="20"/>
           <w:szCs w:val="20"/>
         </w:rPr>
+        <w:lastRenderedPageBreak/>
         <w:t xml:space="preserve">                </w:t>
       </w:r>
       <w:r>
@@ -31678,8 +31700,260 @@
           <w:sz w:val="20"/>
           <w:szCs w:val="20"/>
         </w:rPr>
-        <w:t># no need to explain</w:t>
-      </w:r>
+        <w:t xml:space="preserve"># </w:t>
+      </w:r>
+      <w:r>
+        <w:rPr>
+          <w:rFonts w:ascii="JetBrains Mono" w:eastAsia="宋体" w:hAnsi="JetBrains Mono" w:cs="JetBrains Mono"/>
+          <w:i/>
+          <w:iCs/>
+          <w:color w:val="90A4AE"/>
+          <w:kern w:val="0"/>
+          <w:sz w:val="20"/>
+          <w:szCs w:val="20"/>
+        </w:rPr>
+        <w:t>消除直接左递归</w:t>
+      </w:r>
+    </w:p>
+    <w:p>
+      <w:pPr>
+        <w:widowControl/>
+        <w:shd w:val="clear" w:color="auto" w:fill="FFFFFF"/>
+        <w:spacing w:line="285" w:lineRule="atLeast"/>
+        <w:jc w:val="left"/>
+        <w:rPr>
+          <w:rFonts w:ascii="JetBrains Mono" w:eastAsia="宋体" w:hAnsi="JetBrains Mono" w:cs="JetBrains Mono"/>
+          <w:color w:val="90A4AE"/>
+          <w:kern w:val="0"/>
+          <w:sz w:val="20"/>
+          <w:szCs w:val="20"/>
+        </w:rPr>
+      </w:pPr>
+      <w:r>
+        <w:rPr>
+          <w:rFonts w:ascii="JetBrains Mono" w:eastAsia="宋体" w:hAnsi="JetBrains Mono" w:cs="JetBrains Mono"/>
+          <w:color w:val="90A4AE"/>
+          <w:kern w:val="0"/>
+          <w:sz w:val="20"/>
+          <w:szCs w:val="20"/>
+        </w:rPr>
+        <w:t xml:space="preserve">    </w:t>
+      </w:r>
+      <w:r>
+        <w:rPr>
+          <w:rFonts w:ascii="JetBrains Mono" w:eastAsia="宋体" w:hAnsi="JetBrains Mono" w:cs="JetBrains Mono"/>
+          <w:color w:val="7C4DFF"/>
+          <w:kern w:val="0"/>
+          <w:sz w:val="20"/>
+          <w:szCs w:val="20"/>
+        </w:rPr>
+        <w:t>def</w:t>
+      </w:r>
+      <w:r>
+        <w:rPr>
+          <w:rFonts w:ascii="JetBrains Mono" w:eastAsia="宋体" w:hAnsi="JetBrains Mono" w:cs="JetBrains Mono"/>
+          <w:color w:val="90A4AE"/>
+          <w:kern w:val="0"/>
+          <w:sz w:val="20"/>
+          <w:szCs w:val="20"/>
+        </w:rPr>
+        <w:t xml:space="preserve"> </w:t>
+      </w:r>
+      <w:r>
+        <w:rPr>
+          <w:rFonts w:ascii="JetBrains Mono" w:eastAsia="宋体" w:hAnsi="JetBrains Mono" w:cs="JetBrains Mono"/>
+          <w:color w:val="6182B8"/>
+          <w:kern w:val="0"/>
+          <w:sz w:val="20"/>
+          <w:szCs w:val="20"/>
+        </w:rPr>
+        <w:t>eliminate_direct_left_recursion</w:t>
+      </w:r>
+      <w:r>
+        <w:rPr>
+          <w:rFonts w:ascii="JetBrains Mono" w:eastAsia="宋体" w:hAnsi="JetBrains Mono" w:cs="JetBrains Mono"/>
+          <w:color w:val="39ADB5"/>
+          <w:kern w:val="0"/>
+          <w:sz w:val="20"/>
+          <w:szCs w:val="20"/>
+        </w:rPr>
+        <w:t>(</w:t>
+      </w:r>
+      <w:r>
+        <w:rPr>
+          <w:rFonts w:ascii="JetBrains Mono" w:eastAsia="宋体" w:hAnsi="JetBrains Mono" w:cs="JetBrains Mono"/>
+          <w:color w:val="E53935"/>
+          <w:kern w:val="0"/>
+          <w:sz w:val="20"/>
+          <w:szCs w:val="20"/>
+        </w:rPr>
+        <w:t>self</w:t>
+      </w:r>
+      <w:r>
+        <w:rPr>
+          <w:rFonts w:ascii="JetBrains Mono" w:eastAsia="宋体" w:hAnsi="JetBrains Mono" w:cs="JetBrains Mono"/>
+          <w:color w:val="39ADB5"/>
+          <w:kern w:val="0"/>
+          <w:sz w:val="20"/>
+          <w:szCs w:val="20"/>
+        </w:rPr>
+        <w:t>,</w:t>
+      </w:r>
+      <w:r>
+        <w:rPr>
+          <w:rFonts w:ascii="JetBrains Mono" w:eastAsia="宋体" w:hAnsi="JetBrains Mono" w:cs="JetBrains Mono"/>
+          <w:color w:val="90A4AE"/>
+          <w:kern w:val="0"/>
+          <w:sz w:val="20"/>
+          <w:szCs w:val="20"/>
+        </w:rPr>
+        <w:t xml:space="preserve"> </w:t>
+      </w:r>
+      <w:r>
+        <w:rPr>
+          <w:rFonts w:ascii="JetBrains Mono" w:eastAsia="宋体" w:hAnsi="JetBrains Mono" w:cs="JetBrains Mono"/>
+          <w:color w:val="E53935"/>
+          <w:kern w:val="0"/>
+          <w:sz w:val="20"/>
+          <w:szCs w:val="20"/>
+        </w:rPr>
+        <w:t>var</w:t>
+      </w:r>
+      <w:r>
+        <w:rPr>
+          <w:rFonts w:ascii="JetBrains Mono" w:eastAsia="宋体" w:hAnsi="JetBrains Mono" w:cs="JetBrains Mono"/>
+          <w:color w:val="39ADB5"/>
+          <w:kern w:val="0"/>
+          <w:sz w:val="20"/>
+          <w:szCs w:val="20"/>
+        </w:rPr>
+        <w:t>):</w:t>
+      </w:r>
+    </w:p>
+    <w:p>
+      <w:pPr>
+        <w:widowControl/>
+        <w:shd w:val="clear" w:color="auto" w:fill="FFFFFF"/>
+        <w:spacing w:line="285" w:lineRule="atLeast"/>
+        <w:jc w:val="left"/>
+        <w:rPr>
+          <w:rFonts w:ascii="JetBrains Mono" w:eastAsia="宋体" w:hAnsi="JetBrains Mono" w:cs="JetBrains Mono"/>
+          <w:color w:val="90A4AE"/>
+          <w:kern w:val="0"/>
+          <w:sz w:val="20"/>
+          <w:szCs w:val="20"/>
+        </w:rPr>
+      </w:pPr>
+      <w:r>
+        <w:rPr>
+          <w:rFonts w:ascii="JetBrains Mono" w:eastAsia="宋体" w:hAnsi="JetBrains Mono" w:cs="JetBrains Mono"/>
+          <w:color w:val="90A4AE"/>
+          <w:kern w:val="0"/>
+          <w:sz w:val="20"/>
+          <w:szCs w:val="20"/>
+        </w:rPr>
+        <w:t xml:space="preserve">        beta </w:t>
+      </w:r>
+      <w:r>
+        <w:rPr>
+          <w:rFonts w:ascii="JetBrains Mono" w:eastAsia="宋体" w:hAnsi="JetBrains Mono" w:cs="JetBrains Mono"/>
+          <w:color w:val="7C4DFF"/>
+          <w:kern w:val="0"/>
+          <w:sz w:val="20"/>
+          <w:szCs w:val="20"/>
+        </w:rPr>
+        <w:t>=</w:t>
+      </w:r>
+      <w:r>
+        <w:rPr>
+          <w:rFonts w:ascii="JetBrains Mono" w:eastAsia="宋体" w:hAnsi="JetBrains Mono" w:cs="JetBrains Mono"/>
+          <w:color w:val="90A4AE"/>
+          <w:kern w:val="0"/>
+          <w:sz w:val="20"/>
+          <w:szCs w:val="20"/>
+        </w:rPr>
+        <w:t xml:space="preserve"> </w:t>
+      </w:r>
+      <w:r>
+        <w:rPr>
+          <w:rFonts w:ascii="JetBrains Mono" w:eastAsia="宋体" w:hAnsi="JetBrains Mono" w:cs="JetBrains Mono"/>
+          <w:color w:val="39ADB5"/>
+          <w:kern w:val="0"/>
+          <w:sz w:val="20"/>
+          <w:szCs w:val="20"/>
+        </w:rPr>
+        <w:t>[]</w:t>
+      </w:r>
+    </w:p>
+    <w:p>
+      <w:pPr>
+        <w:widowControl/>
+        <w:shd w:val="clear" w:color="auto" w:fill="FFFFFF"/>
+        <w:spacing w:line="285" w:lineRule="atLeast"/>
+        <w:jc w:val="left"/>
+        <w:rPr>
+          <w:rFonts w:ascii="JetBrains Mono" w:eastAsia="宋体" w:hAnsi="JetBrains Mono" w:cs="JetBrains Mono"/>
+          <w:color w:val="90A4AE"/>
+          <w:kern w:val="0"/>
+          <w:sz w:val="20"/>
+          <w:szCs w:val="20"/>
+        </w:rPr>
+      </w:pPr>
+      <w:r>
+        <w:rPr>
+          <w:rFonts w:ascii="JetBrains Mono" w:eastAsia="宋体" w:hAnsi="JetBrains Mono" w:cs="JetBrains Mono"/>
+          <w:color w:val="90A4AE"/>
+          <w:kern w:val="0"/>
+          <w:sz w:val="20"/>
+          <w:szCs w:val="20"/>
+        </w:rPr>
+        <w:t xml:space="preserve">        alpha </w:t>
+      </w:r>
+      <w:r>
+        <w:rPr>
+          <w:rFonts w:ascii="JetBrains Mono" w:eastAsia="宋体" w:hAnsi="JetBrains Mono" w:cs="JetBrains Mono"/>
+          <w:color w:val="7C4DFF"/>
+          <w:kern w:val="0"/>
+          <w:sz w:val="20"/>
+          <w:szCs w:val="20"/>
+        </w:rPr>
+        <w:t>=</w:t>
+      </w:r>
+      <w:r>
+        <w:rPr>
+          <w:rFonts w:ascii="JetBrains Mono" w:eastAsia="宋体" w:hAnsi="JetBrains Mono" w:cs="JetBrains Mono"/>
+          <w:color w:val="90A4AE"/>
+          <w:kern w:val="0"/>
+          <w:sz w:val="20"/>
+          <w:szCs w:val="20"/>
+        </w:rPr>
+        <w:t xml:space="preserve"> </w:t>
+      </w:r>
+      <w:r>
+        <w:rPr>
+          <w:rFonts w:ascii="JetBrains Mono" w:eastAsia="宋体" w:hAnsi="JetBrains Mono" w:cs="JetBrains Mono"/>
+          <w:color w:val="39ADB5"/>
+          <w:kern w:val="0"/>
+          <w:sz w:val="20"/>
+          <w:szCs w:val="20"/>
+        </w:rPr>
+        <w:t>[]</w:t>
+      </w:r>
+    </w:p>
+    <w:p>
+      <w:pPr>
+        <w:widowControl/>
+        <w:shd w:val="clear" w:color="auto" w:fill="FFFFFF"/>
+        <w:spacing w:line="285" w:lineRule="atLeast"/>
+        <w:jc w:val="left"/>
+        <w:rPr>
+          <w:rFonts w:ascii="JetBrains Mono" w:eastAsia="宋体" w:hAnsi="JetBrains Mono" w:cs="JetBrains Mono"/>
+          <w:color w:val="90A4AE"/>
+          <w:kern w:val="0"/>
+          <w:sz w:val="20"/>
+          <w:szCs w:val="20"/>
+        </w:rPr>
+      </w:pPr>
     </w:p>
     <w:p>
       <w:pPr>
@@ -31704,246 +31978,6 @@
           <w:szCs w:val="20"/>
         </w:rPr>
         <w:lastRenderedPageBreak/>
-        <w:t xml:space="preserve">    </w:t>
-      </w:r>
-      <w:r>
-        <w:rPr>
-          <w:rFonts w:ascii="JetBrains Mono" w:eastAsia="宋体" w:hAnsi="JetBrains Mono" w:cs="JetBrains Mono"/>
-          <w:color w:val="7C4DFF"/>
-          <w:kern w:val="0"/>
-          <w:sz w:val="20"/>
-          <w:szCs w:val="20"/>
-        </w:rPr>
-        <w:t>def</w:t>
-      </w:r>
-      <w:r>
-        <w:rPr>
-          <w:rFonts w:ascii="JetBrains Mono" w:eastAsia="宋体" w:hAnsi="JetBrains Mono" w:cs="JetBrains Mono"/>
-          <w:color w:val="90A4AE"/>
-          <w:kern w:val="0"/>
-          <w:sz w:val="20"/>
-          <w:szCs w:val="20"/>
-        </w:rPr>
-        <w:t xml:space="preserve"> </w:t>
-      </w:r>
-      <w:r>
-        <w:rPr>
-          <w:rFonts w:ascii="JetBrains Mono" w:eastAsia="宋体" w:hAnsi="JetBrains Mono" w:cs="JetBrains Mono"/>
-          <w:color w:val="6182B8"/>
-          <w:kern w:val="0"/>
-          <w:sz w:val="20"/>
-          <w:szCs w:val="20"/>
-        </w:rPr>
-        <w:t>eliminate_direct_left_recursion</w:t>
-      </w:r>
-      <w:r>
-        <w:rPr>
-          <w:rFonts w:ascii="JetBrains Mono" w:eastAsia="宋体" w:hAnsi="JetBrains Mono" w:cs="JetBrains Mono"/>
-          <w:color w:val="39ADB5"/>
-          <w:kern w:val="0"/>
-          <w:sz w:val="20"/>
-          <w:szCs w:val="20"/>
-        </w:rPr>
-        <w:t>(</w:t>
-      </w:r>
-      <w:r>
-        <w:rPr>
-          <w:rFonts w:ascii="JetBrains Mono" w:eastAsia="宋体" w:hAnsi="JetBrains Mono" w:cs="JetBrains Mono"/>
-          <w:color w:val="E53935"/>
-          <w:kern w:val="0"/>
-          <w:sz w:val="20"/>
-          <w:szCs w:val="20"/>
-        </w:rPr>
-        <w:t>self</w:t>
-      </w:r>
-      <w:r>
-        <w:rPr>
-          <w:rFonts w:ascii="JetBrains Mono" w:eastAsia="宋体" w:hAnsi="JetBrains Mono" w:cs="JetBrains Mono"/>
-          <w:color w:val="39ADB5"/>
-          <w:kern w:val="0"/>
-          <w:sz w:val="20"/>
-          <w:szCs w:val="20"/>
-        </w:rPr>
-        <w:t>,</w:t>
-      </w:r>
-      <w:r>
-        <w:rPr>
-          <w:rFonts w:ascii="JetBrains Mono" w:eastAsia="宋体" w:hAnsi="JetBrains Mono" w:cs="JetBrains Mono"/>
-          <w:color w:val="90A4AE"/>
-          <w:kern w:val="0"/>
-          <w:sz w:val="20"/>
-          <w:szCs w:val="20"/>
-        </w:rPr>
-        <w:t xml:space="preserve"> </w:t>
-      </w:r>
-      <w:r>
-        <w:rPr>
-          <w:rFonts w:ascii="JetBrains Mono" w:eastAsia="宋体" w:hAnsi="JetBrains Mono" w:cs="JetBrains Mono"/>
-          <w:color w:val="E53935"/>
-          <w:kern w:val="0"/>
-          <w:sz w:val="20"/>
-          <w:szCs w:val="20"/>
-        </w:rPr>
-        <w:t>var</w:t>
-      </w:r>
-      <w:r>
-        <w:rPr>
-          <w:rFonts w:ascii="JetBrains Mono" w:eastAsia="宋体" w:hAnsi="JetBrains Mono" w:cs="JetBrains Mono"/>
-          <w:color w:val="39ADB5"/>
-          <w:kern w:val="0"/>
-          <w:sz w:val="20"/>
-          <w:szCs w:val="20"/>
-        </w:rPr>
-        <w:t>):</w:t>
-      </w:r>
-    </w:p>
-    <w:p>
-      <w:pPr>
-        <w:widowControl/>
-        <w:shd w:val="clear" w:color="auto" w:fill="FFFFFF"/>
-        <w:spacing w:line="285" w:lineRule="atLeast"/>
-        <w:jc w:val="left"/>
-        <w:rPr>
-          <w:rFonts w:ascii="JetBrains Mono" w:eastAsia="宋体" w:hAnsi="JetBrains Mono" w:cs="JetBrains Mono"/>
-          <w:color w:val="90A4AE"/>
-          <w:kern w:val="0"/>
-          <w:sz w:val="20"/>
-          <w:szCs w:val="20"/>
-        </w:rPr>
-      </w:pPr>
-      <w:r>
-        <w:rPr>
-          <w:rFonts w:ascii="JetBrains Mono" w:eastAsia="宋体" w:hAnsi="JetBrains Mono" w:cs="JetBrains Mono"/>
-          <w:color w:val="90A4AE"/>
-          <w:kern w:val="0"/>
-          <w:sz w:val="20"/>
-          <w:szCs w:val="20"/>
-        </w:rPr>
-        <w:t xml:space="preserve">        beta </w:t>
-      </w:r>
-      <w:r>
-        <w:rPr>
-          <w:rFonts w:ascii="JetBrains Mono" w:eastAsia="宋体" w:hAnsi="JetBrains Mono" w:cs="JetBrains Mono"/>
-          <w:color w:val="7C4DFF"/>
-          <w:kern w:val="0"/>
-          <w:sz w:val="20"/>
-          <w:szCs w:val="20"/>
-        </w:rPr>
-        <w:t>=</w:t>
-      </w:r>
-      <w:r>
-        <w:rPr>
-          <w:rFonts w:ascii="JetBrains Mono" w:eastAsia="宋体" w:hAnsi="JetBrains Mono" w:cs="JetBrains Mono"/>
-          <w:color w:val="90A4AE"/>
-          <w:kern w:val="0"/>
-          <w:sz w:val="20"/>
-          <w:szCs w:val="20"/>
-        </w:rPr>
-        <w:t xml:space="preserve"> </w:t>
-      </w:r>
-      <w:r>
-        <w:rPr>
-          <w:rFonts w:ascii="JetBrains Mono" w:eastAsia="宋体" w:hAnsi="JetBrains Mono" w:cs="JetBrains Mono"/>
-          <w:color w:val="39ADB5"/>
-          <w:kern w:val="0"/>
-          <w:sz w:val="20"/>
-          <w:szCs w:val="20"/>
-        </w:rPr>
-        <w:t>[]</w:t>
-      </w:r>
-    </w:p>
-    <w:p>
-      <w:pPr>
-        <w:widowControl/>
-        <w:shd w:val="clear" w:color="auto" w:fill="FFFFFF"/>
-        <w:spacing w:line="285" w:lineRule="atLeast"/>
-        <w:jc w:val="left"/>
-        <w:rPr>
-          <w:rFonts w:ascii="JetBrains Mono" w:eastAsia="宋体" w:hAnsi="JetBrains Mono" w:cs="JetBrains Mono"/>
-          <w:color w:val="90A4AE"/>
-          <w:kern w:val="0"/>
-          <w:sz w:val="20"/>
-          <w:szCs w:val="20"/>
-        </w:rPr>
-      </w:pPr>
-      <w:r>
-        <w:rPr>
-          <w:rFonts w:ascii="JetBrains Mono" w:eastAsia="宋体" w:hAnsi="JetBrains Mono" w:cs="JetBrains Mono"/>
-          <w:color w:val="90A4AE"/>
-          <w:kern w:val="0"/>
-          <w:sz w:val="20"/>
-          <w:szCs w:val="20"/>
-        </w:rPr>
-        <w:t xml:space="preserve">        alpha </w:t>
-      </w:r>
-      <w:r>
-        <w:rPr>
-          <w:rFonts w:ascii="JetBrains Mono" w:eastAsia="宋体" w:hAnsi="JetBrains Mono" w:cs="JetBrains Mono"/>
-          <w:color w:val="7C4DFF"/>
-          <w:kern w:val="0"/>
-          <w:sz w:val="20"/>
-          <w:szCs w:val="20"/>
-        </w:rPr>
-        <w:t>=</w:t>
-      </w:r>
-      <w:r>
-        <w:rPr>
-          <w:rFonts w:ascii="JetBrains Mono" w:eastAsia="宋体" w:hAnsi="JetBrains Mono" w:cs="JetBrains Mono"/>
-          <w:color w:val="90A4AE"/>
-          <w:kern w:val="0"/>
-          <w:sz w:val="20"/>
-          <w:szCs w:val="20"/>
-        </w:rPr>
-        <w:t xml:space="preserve"> </w:t>
-      </w:r>
-      <w:r>
-        <w:rPr>
-          <w:rFonts w:ascii="JetBrains Mono" w:eastAsia="宋体" w:hAnsi="JetBrains Mono" w:cs="JetBrains Mono"/>
-          <w:color w:val="39ADB5"/>
-          <w:kern w:val="0"/>
-          <w:sz w:val="20"/>
-          <w:szCs w:val="20"/>
-        </w:rPr>
-        <w:t>[]</w:t>
-      </w:r>
-    </w:p>
-    <w:p>
-      <w:pPr>
-        <w:widowControl/>
-        <w:shd w:val="clear" w:color="auto" w:fill="FFFFFF"/>
-        <w:spacing w:line="285" w:lineRule="atLeast"/>
-        <w:jc w:val="left"/>
-        <w:rPr>
-          <w:rFonts w:ascii="JetBrains Mono" w:eastAsia="宋体" w:hAnsi="JetBrains Mono" w:cs="JetBrains Mono"/>
-          <w:color w:val="90A4AE"/>
-          <w:kern w:val="0"/>
-          <w:sz w:val="20"/>
-          <w:szCs w:val="20"/>
-        </w:rPr>
-      </w:pPr>
-    </w:p>
-    <w:p>
-      <w:pPr>
-        <w:widowControl/>
-        <w:shd w:val="clear" w:color="auto" w:fill="FFFFFF"/>
-        <w:spacing w:line="285" w:lineRule="atLeast"/>
-        <w:jc w:val="left"/>
-        <w:rPr>
-          <w:rFonts w:ascii="JetBrains Mono" w:eastAsia="宋体" w:hAnsi="JetBrains Mono" w:cs="JetBrains Mono"/>
-          <w:color w:val="90A4AE"/>
-          <w:kern w:val="0"/>
-          <w:sz w:val="20"/>
-          <w:szCs w:val="20"/>
-        </w:rPr>
-      </w:pPr>
-      <w:r>
-        <w:rPr>
-          <w:rFonts w:ascii="JetBrains Mono" w:eastAsia="宋体" w:hAnsi="JetBrains Mono" w:cs="JetBrains Mono"/>
-          <w:color w:val="90A4AE"/>
-          <w:kern w:val="0"/>
-          <w:sz w:val="20"/>
-          <w:szCs w:val="20"/>
-        </w:rPr>
         <w:t xml:space="preserve">        </w:t>
       </w:r>
       <w:r>
@@ -33194,6 +33228,55 @@
       <w:r>
         <w:rPr>
           <w:rFonts w:ascii="JetBrains Mono" w:eastAsia="宋体" w:hAnsi="JetBrains Mono" w:cs="JetBrains Mono"/>
+          <w:i/>
+          <w:iCs/>
+          <w:color w:val="90A4AE"/>
+          <w:kern w:val="0"/>
+          <w:sz w:val="20"/>
+          <w:szCs w:val="20"/>
+        </w:rPr>
+        <w:t xml:space="preserve"># </w:t>
+      </w:r>
+      <w:r>
+        <w:rPr>
+          <w:rFonts w:ascii="JetBrains Mono" w:eastAsia="宋体" w:hAnsi="JetBrains Mono" w:cs="JetBrains Mono"/>
+          <w:i/>
+          <w:iCs/>
+          <w:color w:val="90A4AE"/>
+          <w:kern w:val="0"/>
+          <w:sz w:val="20"/>
+          <w:szCs w:val="20"/>
+        </w:rPr>
+        <w:t>消除左递归</w:t>
+      </w:r>
+    </w:p>
+    <w:p>
+      <w:pPr>
+        <w:widowControl/>
+        <w:shd w:val="clear" w:color="auto" w:fill="FFFFFF"/>
+        <w:spacing w:line="285" w:lineRule="atLeast"/>
+        <w:jc w:val="left"/>
+        <w:rPr>
+          <w:rFonts w:ascii="JetBrains Mono" w:eastAsia="宋体" w:hAnsi="JetBrains Mono" w:cs="JetBrains Mono"/>
+          <w:color w:val="90A4AE"/>
+          <w:kern w:val="0"/>
+          <w:sz w:val="20"/>
+          <w:szCs w:val="20"/>
+        </w:rPr>
+      </w:pPr>
+      <w:r>
+        <w:rPr>
+          <w:rFonts w:ascii="JetBrains Mono" w:eastAsia="宋体" w:hAnsi="JetBrains Mono" w:cs="JetBrains Mono"/>
+          <w:color w:val="90A4AE"/>
+          <w:kern w:val="0"/>
+          <w:sz w:val="20"/>
+          <w:szCs w:val="20"/>
+        </w:rPr>
+        <w:t xml:space="preserve">    </w:t>
+      </w:r>
+      <w:r>
+        <w:rPr>
+          <w:rFonts w:ascii="JetBrains Mono" w:eastAsia="宋体" w:hAnsi="JetBrains Mono" w:cs="JetBrains Mono"/>
           <w:color w:val="7C4DFF"/>
           <w:kern w:val="0"/>
           <w:sz w:val="20"/>
@@ -35137,6 +35220,21 @@
           <w:szCs w:val="20"/>
         </w:rPr>
       </w:pPr>
+    </w:p>
+    <w:p>
+      <w:pPr>
+        <w:widowControl/>
+        <w:shd w:val="clear" w:color="auto" w:fill="FFFFFF"/>
+        <w:spacing w:line="285" w:lineRule="atLeast"/>
+        <w:jc w:val="left"/>
+        <w:rPr>
+          <w:rFonts w:ascii="JetBrains Mono" w:eastAsia="宋体" w:hAnsi="JetBrains Mono" w:cs="JetBrains Mono"/>
+          <w:color w:val="90A4AE"/>
+          <w:kern w:val="0"/>
+          <w:sz w:val="20"/>
+          <w:szCs w:val="20"/>
+        </w:rPr>
+      </w:pPr>
       <w:r>
         <w:rPr>
           <w:rFonts w:ascii="JetBrains Mono" w:eastAsia="宋体" w:hAnsi="JetBrains Mono" w:cs="JetBrains Mono"/>
@@ -35145,7 +35243,7 @@
           <w:sz w:val="20"/>
           <w:szCs w:val="20"/>
         </w:rPr>
-        <w:t xml:space="preserve">    </w:t>
+        <w:t>    - Elimite epsilon-generation</w:t>
       </w:r>
     </w:p>
     <w:p>
@@ -35170,7 +35268,7 @@
           <w:sz w:val="20"/>
           <w:szCs w:val="20"/>
         </w:rPr>
-        <w:t>    - Elimite epsilon-generation</w:t>
+        <w:t>    - Elimite single-generation</w:t>
       </w:r>
     </w:p>
     <w:p>
@@ -35195,32 +35293,6 @@
           <w:sz w:val="20"/>
           <w:szCs w:val="20"/>
         </w:rPr>
-        <w:t>    - Elimite single-generation</w:t>
-      </w:r>
-    </w:p>
-    <w:p>
-      <w:pPr>
-        <w:widowControl/>
-        <w:shd w:val="clear" w:color="auto" w:fill="FFFFFF"/>
-        <w:spacing w:line="285" w:lineRule="atLeast"/>
-        <w:jc w:val="left"/>
-        <w:rPr>
-          <w:rFonts w:ascii="JetBrains Mono" w:eastAsia="宋体" w:hAnsi="JetBrains Mono" w:cs="JetBrains Mono"/>
-          <w:color w:val="90A4AE"/>
-          <w:kern w:val="0"/>
-          <w:sz w:val="20"/>
-          <w:szCs w:val="20"/>
-        </w:rPr>
-      </w:pPr>
-      <w:r>
-        <w:rPr>
-          <w:rFonts w:ascii="JetBrains Mono" w:eastAsia="宋体" w:hAnsi="JetBrains Mono" w:cs="JetBrains Mono"/>
-          <w:color w:val="91B859"/>
-          <w:kern w:val="0"/>
-          <w:sz w:val="20"/>
-          <w:szCs w:val="20"/>
-        </w:rPr>
-        <w:lastRenderedPageBreak/>
         <w:t>    - Elimite useless symbols</w:t>
       </w:r>
     </w:p>
@@ -37698,192 +37770,192 @@
           <w:sz w:val="20"/>
           <w:szCs w:val="20"/>
         </w:rPr>
+        <w:t xml:space="preserve">    </w:t>
+      </w:r>
+      <w:r>
+        <w:rPr>
+          <w:rFonts w:ascii="JetBrains Mono" w:eastAsia="宋体" w:hAnsi="JetBrains Mono" w:cs="JetBrains Mono"/>
+          <w:color w:val="6182B8"/>
+          <w:kern w:val="0"/>
+          <w:sz w:val="20"/>
+          <w:szCs w:val="20"/>
+        </w:rPr>
+        <w:t>print</w:t>
+      </w:r>
+      <w:r>
+        <w:rPr>
+          <w:rFonts w:ascii="JetBrains Mono" w:eastAsia="宋体" w:hAnsi="JetBrains Mono" w:cs="JetBrains Mono"/>
+          <w:color w:val="39ADB5"/>
+          <w:kern w:val="0"/>
+          <w:sz w:val="20"/>
+          <w:szCs w:val="20"/>
+        </w:rPr>
+        <w:t>("</w:t>
+      </w:r>
+      <w:r>
+        <w:rPr>
+          <w:rFonts w:ascii="JetBrains Mono" w:eastAsia="宋体" w:hAnsi="JetBrains Mono" w:cs="JetBrains Mono"/>
+          <w:color w:val="91B859"/>
+          <w:kern w:val="0"/>
+          <w:sz w:val="20"/>
+          <w:szCs w:val="20"/>
+        </w:rPr>
+        <w:t>after delete single generating equations</w:t>
+      </w:r>
+      <w:r>
+        <w:rPr>
+          <w:rFonts w:ascii="JetBrains Mono" w:eastAsia="宋体" w:hAnsi="JetBrains Mono" w:cs="JetBrains Mono"/>
+          <w:color w:val="39ADB5"/>
+          <w:kern w:val="0"/>
+          <w:sz w:val="20"/>
+          <w:szCs w:val="20"/>
+        </w:rPr>
+        <w:t>")</w:t>
+      </w:r>
+    </w:p>
+    <w:p>
+      <w:pPr>
+        <w:widowControl/>
+        <w:shd w:val="clear" w:color="auto" w:fill="FFFFFF"/>
+        <w:spacing w:line="285" w:lineRule="atLeast"/>
+        <w:jc w:val="left"/>
+        <w:rPr>
+          <w:rFonts w:ascii="JetBrains Mono" w:eastAsia="宋体" w:hAnsi="JetBrains Mono" w:cs="JetBrains Mono"/>
+          <w:color w:val="90A4AE"/>
+          <w:kern w:val="0"/>
+          <w:sz w:val="20"/>
+          <w:szCs w:val="20"/>
+        </w:rPr>
+      </w:pPr>
+      <w:r>
+        <w:rPr>
+          <w:rFonts w:ascii="JetBrains Mono" w:eastAsia="宋体" w:hAnsi="JetBrains Mono" w:cs="JetBrains Mono"/>
+          <w:color w:val="90A4AE"/>
+          <w:kern w:val="0"/>
+          <w:sz w:val="20"/>
+          <w:szCs w:val="20"/>
+        </w:rPr>
+        <w:t>    g</w:t>
+      </w:r>
+      <w:r>
+        <w:rPr>
+          <w:rFonts w:ascii="JetBrains Mono" w:eastAsia="宋体" w:hAnsi="JetBrains Mono" w:cs="JetBrains Mono"/>
+          <w:color w:val="39ADB5"/>
+          <w:kern w:val="0"/>
+          <w:sz w:val="20"/>
+          <w:szCs w:val="20"/>
+        </w:rPr>
+        <w:t>.</w:t>
+      </w:r>
+      <w:r>
+        <w:rPr>
+          <w:rFonts w:ascii="JetBrains Mono" w:eastAsia="宋体" w:hAnsi="JetBrains Mono" w:cs="JetBrains Mono"/>
+          <w:color w:val="90A4AE"/>
+          <w:kern w:val="0"/>
+          <w:sz w:val="20"/>
+          <w:szCs w:val="20"/>
+        </w:rPr>
+        <w:t>printer</w:t>
+      </w:r>
+      <w:r>
+        <w:rPr>
+          <w:rFonts w:ascii="JetBrains Mono" w:eastAsia="宋体" w:hAnsi="JetBrains Mono" w:cs="JetBrains Mono"/>
+          <w:color w:val="39ADB5"/>
+          <w:kern w:val="0"/>
+          <w:sz w:val="20"/>
+          <w:szCs w:val="20"/>
+        </w:rPr>
+        <w:t>()</w:t>
+      </w:r>
+    </w:p>
+    <w:p>
+      <w:pPr>
+        <w:widowControl/>
+        <w:shd w:val="clear" w:color="auto" w:fill="FFFFFF"/>
+        <w:spacing w:line="285" w:lineRule="atLeast"/>
+        <w:jc w:val="left"/>
+        <w:rPr>
+          <w:rFonts w:ascii="JetBrains Mono" w:eastAsia="宋体" w:hAnsi="JetBrains Mono" w:cs="JetBrains Mono"/>
+          <w:color w:val="90A4AE"/>
+          <w:kern w:val="0"/>
+          <w:sz w:val="20"/>
+          <w:szCs w:val="20"/>
+        </w:rPr>
+      </w:pPr>
+      <w:r>
+        <w:rPr>
+          <w:rFonts w:ascii="JetBrains Mono" w:eastAsia="宋体" w:hAnsi="JetBrains Mono" w:cs="JetBrains Mono"/>
+          <w:color w:val="90A4AE"/>
+          <w:kern w:val="0"/>
+          <w:sz w:val="20"/>
+          <w:szCs w:val="20"/>
+        </w:rPr>
+        <w:t xml:space="preserve">    </w:t>
+      </w:r>
+      <w:r>
+        <w:rPr>
+          <w:rFonts w:ascii="JetBrains Mono" w:eastAsia="宋体" w:hAnsi="JetBrains Mono" w:cs="JetBrains Mono"/>
+          <w:color w:val="6182B8"/>
+          <w:kern w:val="0"/>
+          <w:sz w:val="20"/>
+          <w:szCs w:val="20"/>
+        </w:rPr>
+        <w:t>print</w:t>
+      </w:r>
+      <w:r>
+        <w:rPr>
+          <w:rFonts w:ascii="JetBrains Mono" w:eastAsia="宋体" w:hAnsi="JetBrains Mono" w:cs="JetBrains Mono"/>
+          <w:color w:val="39ADB5"/>
+          <w:kern w:val="0"/>
+          <w:sz w:val="20"/>
+          <w:szCs w:val="20"/>
+        </w:rPr>
+        <w:t>("</w:t>
+      </w:r>
+      <w:r>
+        <w:rPr>
+          <w:rFonts w:ascii="JetBrains Mono" w:eastAsia="宋体" w:hAnsi="JetBrains Mono" w:cs="JetBrains Mono"/>
+          <w:color w:val="91B859"/>
+          <w:kern w:val="0"/>
+          <w:sz w:val="20"/>
+          <w:szCs w:val="20"/>
+        </w:rPr>
+        <w:t>---</w:t>
+      </w:r>
+      <w:r>
+        <w:rPr>
+          <w:rFonts w:ascii="JetBrains Mono" w:eastAsia="宋体" w:hAnsi="JetBrains Mono" w:cs="JetBrains Mono"/>
+          <w:color w:val="39ADB5"/>
+          <w:kern w:val="0"/>
+          <w:sz w:val="20"/>
+          <w:szCs w:val="20"/>
+        </w:rPr>
+        <w:t>")</w:t>
+      </w:r>
+    </w:p>
+    <w:p>
+      <w:pPr>
+        <w:widowControl/>
+        <w:shd w:val="clear" w:color="auto" w:fill="FFFFFF"/>
+        <w:spacing w:line="285" w:lineRule="atLeast"/>
+        <w:jc w:val="left"/>
+        <w:rPr>
+          <w:rFonts w:ascii="JetBrains Mono" w:eastAsia="宋体" w:hAnsi="JetBrains Mono" w:cs="JetBrains Mono"/>
+          <w:color w:val="90A4AE"/>
+          <w:kern w:val="0"/>
+          <w:sz w:val="20"/>
+          <w:szCs w:val="20"/>
+        </w:rPr>
+      </w:pPr>
+      <w:r>
+        <w:rPr>
+          <w:rFonts w:ascii="JetBrains Mono" w:eastAsia="宋体" w:hAnsi="JetBrains Mono" w:cs="JetBrains Mono"/>
+          <w:color w:val="90A4AE"/>
+          <w:kern w:val="0"/>
+          <w:sz w:val="20"/>
+          <w:szCs w:val="20"/>
+        </w:rPr>
         <w:lastRenderedPageBreak/>
-        <w:t xml:space="preserve">    </w:t>
-      </w:r>
-      <w:r>
-        <w:rPr>
-          <w:rFonts w:ascii="JetBrains Mono" w:eastAsia="宋体" w:hAnsi="JetBrains Mono" w:cs="JetBrains Mono"/>
-          <w:color w:val="6182B8"/>
-          <w:kern w:val="0"/>
-          <w:sz w:val="20"/>
-          <w:szCs w:val="20"/>
-        </w:rPr>
-        <w:t>print</w:t>
-      </w:r>
-      <w:r>
-        <w:rPr>
-          <w:rFonts w:ascii="JetBrains Mono" w:eastAsia="宋体" w:hAnsi="JetBrains Mono" w:cs="JetBrains Mono"/>
-          <w:color w:val="39ADB5"/>
-          <w:kern w:val="0"/>
-          <w:sz w:val="20"/>
-          <w:szCs w:val="20"/>
-        </w:rPr>
-        <w:t>("</w:t>
-      </w:r>
-      <w:r>
-        <w:rPr>
-          <w:rFonts w:ascii="JetBrains Mono" w:eastAsia="宋体" w:hAnsi="JetBrains Mono" w:cs="JetBrains Mono"/>
-          <w:color w:val="91B859"/>
-          <w:kern w:val="0"/>
-          <w:sz w:val="20"/>
-          <w:szCs w:val="20"/>
-        </w:rPr>
-        <w:t>after delete single generating equations</w:t>
-      </w:r>
-      <w:r>
-        <w:rPr>
-          <w:rFonts w:ascii="JetBrains Mono" w:eastAsia="宋体" w:hAnsi="JetBrains Mono" w:cs="JetBrains Mono"/>
-          <w:color w:val="39ADB5"/>
-          <w:kern w:val="0"/>
-          <w:sz w:val="20"/>
-          <w:szCs w:val="20"/>
-        </w:rPr>
-        <w:t>")</w:t>
-      </w:r>
-    </w:p>
-    <w:p>
-      <w:pPr>
-        <w:widowControl/>
-        <w:shd w:val="clear" w:color="auto" w:fill="FFFFFF"/>
-        <w:spacing w:line="285" w:lineRule="atLeast"/>
-        <w:jc w:val="left"/>
-        <w:rPr>
-          <w:rFonts w:ascii="JetBrains Mono" w:eastAsia="宋体" w:hAnsi="JetBrains Mono" w:cs="JetBrains Mono"/>
-          <w:color w:val="90A4AE"/>
-          <w:kern w:val="0"/>
-          <w:sz w:val="20"/>
-          <w:szCs w:val="20"/>
-        </w:rPr>
-      </w:pPr>
-      <w:r>
-        <w:rPr>
-          <w:rFonts w:ascii="JetBrains Mono" w:eastAsia="宋体" w:hAnsi="JetBrains Mono" w:cs="JetBrains Mono"/>
-          <w:color w:val="90A4AE"/>
-          <w:kern w:val="0"/>
-          <w:sz w:val="20"/>
-          <w:szCs w:val="20"/>
-        </w:rPr>
-        <w:t>    g</w:t>
-      </w:r>
-      <w:r>
-        <w:rPr>
-          <w:rFonts w:ascii="JetBrains Mono" w:eastAsia="宋体" w:hAnsi="JetBrains Mono" w:cs="JetBrains Mono"/>
-          <w:color w:val="39ADB5"/>
-          <w:kern w:val="0"/>
-          <w:sz w:val="20"/>
-          <w:szCs w:val="20"/>
-        </w:rPr>
-        <w:t>.</w:t>
-      </w:r>
-      <w:r>
-        <w:rPr>
-          <w:rFonts w:ascii="JetBrains Mono" w:eastAsia="宋体" w:hAnsi="JetBrains Mono" w:cs="JetBrains Mono"/>
-          <w:color w:val="90A4AE"/>
-          <w:kern w:val="0"/>
-          <w:sz w:val="20"/>
-          <w:szCs w:val="20"/>
-        </w:rPr>
-        <w:t>printer</w:t>
-      </w:r>
-      <w:r>
-        <w:rPr>
-          <w:rFonts w:ascii="JetBrains Mono" w:eastAsia="宋体" w:hAnsi="JetBrains Mono" w:cs="JetBrains Mono"/>
-          <w:color w:val="39ADB5"/>
-          <w:kern w:val="0"/>
-          <w:sz w:val="20"/>
-          <w:szCs w:val="20"/>
-        </w:rPr>
-        <w:t>()</w:t>
-      </w:r>
-    </w:p>
-    <w:p>
-      <w:pPr>
-        <w:widowControl/>
-        <w:shd w:val="clear" w:color="auto" w:fill="FFFFFF"/>
-        <w:spacing w:line="285" w:lineRule="atLeast"/>
-        <w:jc w:val="left"/>
-        <w:rPr>
-          <w:rFonts w:ascii="JetBrains Mono" w:eastAsia="宋体" w:hAnsi="JetBrains Mono" w:cs="JetBrains Mono"/>
-          <w:color w:val="90A4AE"/>
-          <w:kern w:val="0"/>
-          <w:sz w:val="20"/>
-          <w:szCs w:val="20"/>
-        </w:rPr>
-      </w:pPr>
-      <w:r>
-        <w:rPr>
-          <w:rFonts w:ascii="JetBrains Mono" w:eastAsia="宋体" w:hAnsi="JetBrains Mono" w:cs="JetBrains Mono"/>
-          <w:color w:val="90A4AE"/>
-          <w:kern w:val="0"/>
-          <w:sz w:val="20"/>
-          <w:szCs w:val="20"/>
-        </w:rPr>
-        <w:t xml:space="preserve">    </w:t>
-      </w:r>
-      <w:r>
-        <w:rPr>
-          <w:rFonts w:ascii="JetBrains Mono" w:eastAsia="宋体" w:hAnsi="JetBrains Mono" w:cs="JetBrains Mono"/>
-          <w:color w:val="6182B8"/>
-          <w:kern w:val="0"/>
-          <w:sz w:val="20"/>
-          <w:szCs w:val="20"/>
-        </w:rPr>
-        <w:t>print</w:t>
-      </w:r>
-      <w:r>
-        <w:rPr>
-          <w:rFonts w:ascii="JetBrains Mono" w:eastAsia="宋体" w:hAnsi="JetBrains Mono" w:cs="JetBrains Mono"/>
-          <w:color w:val="39ADB5"/>
-          <w:kern w:val="0"/>
-          <w:sz w:val="20"/>
-          <w:szCs w:val="20"/>
-        </w:rPr>
-        <w:t>("</w:t>
-      </w:r>
-      <w:r>
-        <w:rPr>
-          <w:rFonts w:ascii="JetBrains Mono" w:eastAsia="宋体" w:hAnsi="JetBrains Mono" w:cs="JetBrains Mono"/>
-          <w:color w:val="91B859"/>
-          <w:kern w:val="0"/>
-          <w:sz w:val="20"/>
-          <w:szCs w:val="20"/>
-        </w:rPr>
-        <w:t>---</w:t>
-      </w:r>
-      <w:r>
-        <w:rPr>
-          <w:rFonts w:ascii="JetBrains Mono" w:eastAsia="宋体" w:hAnsi="JetBrains Mono" w:cs="JetBrains Mono"/>
-          <w:color w:val="39ADB5"/>
-          <w:kern w:val="0"/>
-          <w:sz w:val="20"/>
-          <w:szCs w:val="20"/>
-        </w:rPr>
-        <w:t>")</w:t>
-      </w:r>
-    </w:p>
-    <w:p>
-      <w:pPr>
-        <w:widowControl/>
-        <w:shd w:val="clear" w:color="auto" w:fill="FFFFFF"/>
-        <w:spacing w:line="285" w:lineRule="atLeast"/>
-        <w:jc w:val="left"/>
-        <w:rPr>
-          <w:rFonts w:ascii="JetBrains Mono" w:eastAsia="宋体" w:hAnsi="JetBrains Mono" w:cs="JetBrains Mono"/>
-          <w:color w:val="90A4AE"/>
-          <w:kern w:val="0"/>
-          <w:sz w:val="20"/>
-          <w:szCs w:val="20"/>
-        </w:rPr>
-      </w:pPr>
-      <w:r>
-        <w:rPr>
-          <w:rFonts w:ascii="JetBrains Mono" w:eastAsia="宋体" w:hAnsi="JetBrains Mono" w:cs="JetBrains Mono"/>
-          <w:color w:val="90A4AE"/>
-          <w:kern w:val="0"/>
-          <w:sz w:val="20"/>
-          <w:szCs w:val="20"/>
-        </w:rPr>
         <w:t>    g</w:t>
       </w:r>
       <w:r>
@@ -38774,13 +38846,16 @@
           <w:rFonts w:ascii="JetBrains Mono" w:eastAsia="宋体" w:hAnsi="JetBrains Mono" w:cs="JetBrains Mono"/>
           <w:color w:val="90A4AE"/>
           <w:kern w:val="0"/>
-          <w:sz w:val="20"/>
-          <w:szCs w:val="20"/>
-        </w:rPr>
-      </w:pPr>
-    </w:p>
-    <w:p>
-      <w:pPr>
+          <w:szCs w:val="21"/>
+        </w:rPr>
+      </w:pPr>
+    </w:p>
+    <w:p>
+      <w:pPr>
+        <w:widowControl/>
+        <w:shd w:val="clear" w:color="auto" w:fill="FFFFFF"/>
+        <w:spacing w:line="285" w:lineRule="atLeast"/>
+        <w:jc w:val="left"/>
         <w:rPr>
           <w:rFonts w:hint="eastAsia"/>
           <w:sz w:val="20"/>
@@ -39302,6 +39377,14 @@
     <w:unhideWhenUsed/>
     <w:rsid w:val="009F57A3"/>
   </w:style>
+  <w:style w:type="numbering" w:customStyle="1" w:styleId="30">
+    <w:name w:val="无列表3"/>
+    <w:next w:val="a2"/>
+    <w:uiPriority w:val="99"/>
+    <w:semiHidden/>
+    <w:unhideWhenUsed/>
+    <w:rsid w:val="00BC77FE"/>
+  </w:style>
 </w:styles>
 </file>
 

</xml_diff>